<commit_message>
se agregó la parte 2
</commit_message>
<xml_diff>
--- a/Investigación accion - Fase III.docx
+++ b/Investigación accion - Fase III.docx
@@ -1,6 +1,6 @@
 
 <file path=word/document.xml><?xml version="1.0" encoding="utf-8"?>
-<w:document xmlns:wpc="http://schemas.microsoft.com/office/word/2010/wordprocessingCanvas" xmlns:cx="http://schemas.microsoft.com/office/drawing/2014/chartex" xmlns:cx1="http://schemas.microsoft.com/office/drawing/2015/9/8/chartex" xmlns:cx2="http://schemas.microsoft.com/office/drawing/2015/10/21/chartex" xmlns:cx3="http://schemas.microsoft.com/office/drawing/2016/5/9/chartex" xmlns:cx4="http://schemas.microsoft.com/office/drawing/2016/5/10/chartex" xmlns:cx5="http://schemas.microsoft.com/office/drawing/2016/5/11/chartex" xmlns:cx6="http://schemas.microsoft.com/office/drawing/2016/5/12/chartex" xmlns:cx7="http://schemas.microsoft.com/office/drawing/2016/5/13/chartex" xmlns:cx8="http://schemas.microsoft.com/office/drawing/2016/5/14/chartex" xmlns:mc="http://schemas.openxmlformats.org/markup-compatibility/2006" xmlns:aink="http://schemas.microsoft.com/office/drawing/2016/ink" xmlns:am3d="http://schemas.microsoft.com/office/drawing/2017/model3d" xmlns:o="urn:schemas-microsoft-com:office:office" xmlns:r="http://schemas.openxmlformats.org/officeDocument/2006/relationships" xmlns:m="http://schemas.openxmlformats.org/officeDocument/2006/math" xmlns:v="urn:schemas-microsoft-com:vml" xmlns:wp14="http://schemas.microsoft.com/office/word/2010/wordprocessingDrawing" xmlns:wp="http://schemas.openxmlformats.org/drawingml/2006/wordprocessingDrawing" xmlns:w10="urn:schemas-microsoft-com:office:word" xmlns:w="http://schemas.openxmlformats.org/wordprocessingml/2006/main" xmlns:w14="http://schemas.microsoft.com/office/word/2010/wordml" xmlns:w15="http://schemas.microsoft.com/office/word/2012/wordml" xmlns:w16cex="http://schemas.microsoft.com/office/word/2018/wordml/cex" xmlns:w16cid="http://schemas.microsoft.com/office/word/2016/wordml/cid" xmlns:w16="http://schemas.microsoft.com/office/word/2018/wordml" xmlns:w16sdtdh="http://schemas.microsoft.com/office/word/2020/wordml/sdtdatahash" xmlns:w16se="http://schemas.microsoft.com/office/word/2015/wordml/symex" xmlns:wpg="http://schemas.microsoft.com/office/word/2010/wordprocessingGroup" xmlns:wpi="http://schemas.microsoft.com/office/word/2010/wordprocessingInk" xmlns:wne="http://schemas.microsoft.com/office/word/2006/wordml" xmlns:wps="http://schemas.microsoft.com/office/word/2010/wordprocessingShape" mc:Ignorable="w14 w15 w16se w16cid w16 w16cex w16sdtdh wp14">
+<w:document xmlns:wpc="http://schemas.microsoft.com/office/word/2010/wordprocessingCanvas" xmlns:cx="http://schemas.microsoft.com/office/drawing/2014/chartex" xmlns:cx1="http://schemas.microsoft.com/office/drawing/2015/9/8/chartex" xmlns:cx2="http://schemas.microsoft.com/office/drawing/2015/10/21/chartex" xmlns:cx3="http://schemas.microsoft.com/office/drawing/2016/5/9/chartex" xmlns:cx4="http://schemas.microsoft.com/office/drawing/2016/5/10/chartex" xmlns:cx5="http://schemas.microsoft.com/office/drawing/2016/5/11/chartex" xmlns:cx6="http://schemas.microsoft.com/office/drawing/2016/5/12/chartex" xmlns:cx7="http://schemas.microsoft.com/office/drawing/2016/5/13/chartex" xmlns:cx8="http://schemas.microsoft.com/office/drawing/2016/5/14/chartex" xmlns:mc="http://schemas.openxmlformats.org/markup-compatibility/2006" xmlns:aink="http://schemas.microsoft.com/office/drawing/2016/ink" xmlns:am3d="http://schemas.microsoft.com/office/drawing/2017/model3d" xmlns:o="urn:schemas-microsoft-com:office:office" xmlns:oel="http://schemas.microsoft.com/office/2019/extlst" xmlns:r="http://schemas.openxmlformats.org/officeDocument/2006/relationships" xmlns:m="http://schemas.openxmlformats.org/officeDocument/2006/math" xmlns:v="urn:schemas-microsoft-com:vml" xmlns:wp14="http://schemas.microsoft.com/office/word/2010/wordprocessingDrawing" xmlns:wp="http://schemas.openxmlformats.org/drawingml/2006/wordprocessingDrawing" xmlns:w10="urn:schemas-microsoft-com:office:word" xmlns:w="http://schemas.openxmlformats.org/wordprocessingml/2006/main" xmlns:w14="http://schemas.microsoft.com/office/word/2010/wordml" xmlns:w15="http://schemas.microsoft.com/office/word/2012/wordml" xmlns:w16cex="http://schemas.microsoft.com/office/word/2018/wordml/cex" xmlns:w16cid="http://schemas.microsoft.com/office/word/2016/wordml/cid" xmlns:w16="http://schemas.microsoft.com/office/word/2018/wordml" xmlns:w16du="http://schemas.microsoft.com/office/word/2023/wordml/word16du" xmlns:w16sdtdh="http://schemas.microsoft.com/office/word/2020/wordml/sdtdatahash" xmlns:w16se="http://schemas.microsoft.com/office/word/2015/wordml/symex" xmlns:wpg="http://schemas.microsoft.com/office/word/2010/wordprocessingGroup" xmlns:wpi="http://schemas.microsoft.com/office/word/2010/wordprocessingInk" xmlns:wne="http://schemas.microsoft.com/office/word/2006/wordml" xmlns:wps="http://schemas.microsoft.com/office/word/2010/wordprocessingShape" mc:Ignorable="w14 w15 w16se w16cid w16 w16cex w16sdtdh w16du wp14">
   <w:body>
     <w:p>
       <w:pPr>
@@ -171,8 +171,21 @@
           <w:color w:val="000000"/>
           <w:szCs w:val="24"/>
         </w:rPr>
-        <w:t>Asesor. Rafael Waldemar Gutierrez</w:t>
+        <w:t xml:space="preserve">Asesor. Rafael Waldemar </w:t>
       </w:r>
+      <w:proofErr w:type="spellStart"/>
+      <w:r>
+        <w:rPr>
+          <w:rFonts w:cs="Arial"/>
+          <w:b/>
+          <w:bCs/>
+          <w:i/>
+          <w:color w:val="000000"/>
+          <w:szCs w:val="24"/>
+        </w:rPr>
+        <w:t>Gutierrez</w:t>
+      </w:r>
+      <w:proofErr w:type="spellEnd"/>
     </w:p>
     <w:p>
       <w:pPr>
@@ -907,7 +920,33 @@
                 <w:szCs w:val="24"/>
                 <w:lang w:val="es-MX"/>
               </w:rPr>
-              <w:t>Diego Siney - 2021664</w:t>
+              <w:t xml:space="preserve">Diego </w:t>
+            </w:r>
+            <w:proofErr w:type="spellStart"/>
+            <w:r>
+              <w:rPr>
+                <w:rFonts w:cs="Arial"/>
+                <w:b/>
+                <w:bCs/>
+                <w:iCs/>
+                <w:color w:val="000000"/>
+                <w:szCs w:val="24"/>
+                <w:lang w:val="es-MX"/>
+              </w:rPr>
+              <w:t>Siney</w:t>
+            </w:r>
+            <w:proofErr w:type="spellEnd"/>
+            <w:r>
+              <w:rPr>
+                <w:rFonts w:cs="Arial"/>
+                <w:b/>
+                <w:bCs/>
+                <w:iCs/>
+                <w:color w:val="000000"/>
+                <w:szCs w:val="24"/>
+                <w:lang w:val="es-MX"/>
+              </w:rPr>
+              <w:t xml:space="preserve"> - 2021664</w:t>
             </w:r>
           </w:p>
         </w:tc>
@@ -963,7 +1002,33 @@
                 <w:szCs w:val="24"/>
                 <w:lang w:val="es-MX"/>
               </w:rPr>
-              <w:t>David Balcárcel - 2020380</w:t>
+              <w:t xml:space="preserve">David </w:t>
+            </w:r>
+            <w:proofErr w:type="spellStart"/>
+            <w:r>
+              <w:rPr>
+                <w:rFonts w:cs="Arial"/>
+                <w:b/>
+                <w:bCs/>
+                <w:iCs/>
+                <w:color w:val="000000"/>
+                <w:szCs w:val="24"/>
+                <w:lang w:val="es-MX"/>
+              </w:rPr>
+              <w:t>Balcárcel</w:t>
+            </w:r>
+            <w:proofErr w:type="spellEnd"/>
+            <w:r>
+              <w:rPr>
+                <w:rFonts w:cs="Arial"/>
+                <w:b/>
+                <w:bCs/>
+                <w:iCs/>
+                <w:color w:val="000000"/>
+                <w:szCs w:val="24"/>
+                <w:lang w:val="es-MX"/>
+              </w:rPr>
+              <w:t xml:space="preserve"> - 2020380</w:t>
             </w:r>
           </w:p>
         </w:tc>
@@ -1184,8 +1249,9 @@
           <w:color w:val="000000"/>
           <w:szCs w:val="24"/>
         </w:rPr>
-        <w:t>Grado «</w:t>
+        <w:t xml:space="preserve">Grado </w:t>
       </w:r>
+      <w:proofErr w:type="gramStart"/>
       <w:r>
         <w:rPr>
           <w:rFonts w:cs="Arial"/>
@@ -1195,8 +1261,20 @@
           <w:color w:val="000000"/>
           <w:szCs w:val="24"/>
         </w:rPr>
+        <w:t>«</w:t>
+      </w:r>
+      <w:r>
+        <w:rPr>
+          <w:rFonts w:cs="Arial"/>
+          <w:b/>
+          <w:bCs/>
+          <w:iCs/>
+          <w:color w:val="000000"/>
+          <w:szCs w:val="24"/>
+        </w:rPr>
         <w:t xml:space="preserve"> Sexto</w:t>
       </w:r>
+      <w:proofErr w:type="gramEnd"/>
       <w:r>
         <w:rPr>
           <w:rFonts w:cs="Arial"/>
@@ -1231,8 +1309,9 @@
           <w:color w:val="000000"/>
           <w:szCs w:val="24"/>
         </w:rPr>
-        <w:t xml:space="preserve">Sección « </w:t>
+        <w:t xml:space="preserve">Sección </w:t>
       </w:r>
+      <w:proofErr w:type="gramStart"/>
       <w:r>
         <w:rPr>
           <w:rFonts w:cs="Arial"/>
@@ -1242,8 +1321,20 @@
           <w:color w:val="000000"/>
           <w:szCs w:val="24"/>
         </w:rPr>
+        <w:t xml:space="preserve">« </w:t>
+      </w:r>
+      <w:r>
+        <w:rPr>
+          <w:rFonts w:cs="Arial"/>
+          <w:b/>
+          <w:bCs/>
+          <w:iCs/>
+          <w:color w:val="000000"/>
+          <w:szCs w:val="24"/>
+        </w:rPr>
         <w:t>D</w:t>
       </w:r>
+      <w:proofErr w:type="gramEnd"/>
       <w:r>
         <w:rPr>
           <w:rFonts w:cs="Arial"/>
@@ -1278,8 +1369,9 @@
           <w:color w:val="000000"/>
           <w:szCs w:val="24"/>
         </w:rPr>
-        <w:t xml:space="preserve">Jornada « </w:t>
+        <w:t xml:space="preserve">Jornada </w:t>
       </w:r>
+      <w:proofErr w:type="gramStart"/>
       <w:r>
         <w:rPr>
           <w:rFonts w:cs="Arial"/>
@@ -1289,8 +1381,20 @@
           <w:color w:val="000000"/>
           <w:szCs w:val="24"/>
         </w:rPr>
+        <w:t xml:space="preserve">« </w:t>
+      </w:r>
+      <w:r>
+        <w:rPr>
+          <w:rFonts w:cs="Arial"/>
+          <w:b/>
+          <w:bCs/>
+          <w:i/>
+          <w:color w:val="000000"/>
+          <w:szCs w:val="24"/>
+        </w:rPr>
         <w:t>Matutina</w:t>
       </w:r>
+      <w:proofErr w:type="gramEnd"/>
       <w:r>
         <w:rPr>
           <w:rFonts w:cs="Arial"/>
@@ -2605,13 +2709,296 @@
       </w:r>
       <w:bookmarkEnd w:id="3"/>
     </w:p>
-    <w:p/>
     <w:p>
       <w:pPr>
         <w:pStyle w:val="Ttulo2"/>
+        <w:jc w:val="both"/>
+        <w:rPr>
+          <w:b w:val="0"/>
+          <w:bCs/>
+        </w:rPr>
+      </w:pPr>
+      <w:r>
+        <w:rPr>
+          <w:b w:val="0"/>
+          <w:bCs/>
+        </w:rPr>
+        <w:t>Para implementar la acción de "Evaluación y Retroalimentación Continua" en la prevención de la violencia en contextos escolares, es esencial desarrollar actividades específicas y bien estructuradas que faciliten la recolección de datos, el análisis de la información y la implementación de mejoras continuas. A continuación, se detallan algunas actividades clave:</w:t>
+      </w:r>
+    </w:p>
+    <w:p>
+      <w:pPr>
+        <w:jc w:val="both"/>
+      </w:pPr>
+    </w:p>
+    <w:p>
+      <w:pPr>
+        <w:pStyle w:val="Prrafodelista"/>
+        <w:numPr>
+          <w:ilvl w:val="0"/>
+          <w:numId w:val="50"/>
+        </w:numPr>
+        <w:jc w:val="both"/>
+      </w:pPr>
+      <w:r>
+        <w:t>Encuestas de Clima Escolar:</w:t>
+      </w:r>
+    </w:p>
+    <w:p>
+      <w:pPr>
+        <w:pStyle w:val="Prrafodelista"/>
+        <w:numPr>
+          <w:ilvl w:val="1"/>
+          <w:numId w:val="50"/>
+        </w:numPr>
+        <w:jc w:val="both"/>
+      </w:pPr>
+      <w:r>
+        <w:rPr>
+          <w:b/>
+          <w:bCs/>
+        </w:rPr>
+        <w:t>Encuestas Anónimas Semestrales:</w:t>
+      </w:r>
+      <w:r>
+        <w:t xml:space="preserve"> Diseñar y distribuir encuestas anónimas a estudiantes, maestros y personal administrativo. Las encuestas deben incluir preguntas sobre el ambiente escolar, incidencias de violencia o acoso, y la percepción de seguridad en la escuela.</w:t>
+      </w:r>
+    </w:p>
+    <w:p>
+      <w:pPr>
+        <w:pStyle w:val="Prrafodelista"/>
+        <w:numPr>
+          <w:ilvl w:val="1"/>
+          <w:numId w:val="50"/>
+        </w:numPr>
+        <w:jc w:val="both"/>
+      </w:pPr>
+      <w:r>
+        <w:rPr>
+          <w:b/>
+          <w:bCs/>
+        </w:rPr>
+        <w:t>Encuestas Específicas Post-Evento:</w:t>
+      </w:r>
+      <w:r>
+        <w:t xml:space="preserve"> Después de eventos o talleres relacionados con la prevención de la violencia, aplicar encuestas específicas para evaluar su impacto y efectividad.</w:t>
+      </w:r>
+    </w:p>
+    <w:p>
+      <w:pPr>
+        <w:pStyle w:val="Prrafodelista"/>
+        <w:numPr>
+          <w:ilvl w:val="0"/>
+          <w:numId w:val="50"/>
+        </w:numPr>
+        <w:jc w:val="both"/>
+        <w:rPr>
+          <w:b/>
+          <w:bCs/>
+        </w:rPr>
+      </w:pPr>
+      <w:r>
+        <w:rPr>
+          <w:b/>
+          <w:bCs/>
+        </w:rPr>
+        <w:t>Análisis y Presentación de Datos:</w:t>
+      </w:r>
+    </w:p>
+    <w:p>
+      <w:pPr>
+        <w:pStyle w:val="Prrafodelista"/>
+        <w:numPr>
+          <w:ilvl w:val="1"/>
+          <w:numId w:val="50"/>
+        </w:numPr>
+        <w:jc w:val="both"/>
+      </w:pPr>
+      <w:r>
+        <w:rPr>
+          <w:b/>
+          <w:bCs/>
+        </w:rPr>
+        <w:t>Análisis de Resultados:</w:t>
+      </w:r>
+      <w:r>
+        <w:t xml:space="preserve"> Compilar y analizar los resultados de las encuestas y entrevistas para identificar tendencias, áreas problemáticas y efectividad de los programas actuales.</w:t>
+      </w:r>
+    </w:p>
+    <w:p>
+      <w:pPr>
+        <w:pStyle w:val="Prrafodelista"/>
+        <w:numPr>
+          <w:ilvl w:val="1"/>
+          <w:numId w:val="50"/>
+        </w:numPr>
+        <w:jc w:val="both"/>
+      </w:pPr>
+      <w:r>
+        <w:rPr>
+          <w:b/>
+          <w:bCs/>
+        </w:rPr>
+        <w:t>Informes Trimestrales</w:t>
+      </w:r>
+      <w:r>
+        <w:t>: Elaborar informes que resuman los hallazgos y recomendaciones basadas en los datos recopilados.</w:t>
+      </w:r>
+    </w:p>
+    <w:p>
+      <w:pPr>
+        <w:pStyle w:val="Prrafodelista"/>
+        <w:numPr>
+          <w:ilvl w:val="0"/>
+          <w:numId w:val="50"/>
+        </w:numPr>
+        <w:jc w:val="both"/>
+        <w:rPr>
+          <w:b/>
+          <w:bCs/>
+        </w:rPr>
+      </w:pPr>
+      <w:r>
+        <w:rPr>
+          <w:b/>
+          <w:bCs/>
+        </w:rPr>
+        <w:t>Talleres de Capacitación y Revisión:</w:t>
+      </w:r>
+    </w:p>
+    <w:p>
+      <w:pPr>
+        <w:pStyle w:val="Prrafodelista"/>
+        <w:numPr>
+          <w:ilvl w:val="1"/>
+          <w:numId w:val="50"/>
+        </w:numPr>
+        <w:jc w:val="both"/>
+      </w:pPr>
+      <w:r>
+        <w:rPr>
+          <w:b/>
+          <w:bCs/>
+        </w:rPr>
+        <w:t>Talleres de Capacitación:</w:t>
+      </w:r>
+      <w:r>
+        <w:t xml:space="preserve"> Realizar talleres de capacitación para maestros y personal sobre cómo interpretar y utilizar los datos de retroalimentación para mejorar las estrategias de prevención de la violencia.</w:t>
+      </w:r>
+    </w:p>
+    <w:p>
+      <w:pPr>
+        <w:pStyle w:val="Prrafodelista"/>
+        <w:numPr>
+          <w:ilvl w:val="1"/>
+          <w:numId w:val="50"/>
+        </w:numPr>
+        <w:jc w:val="both"/>
+      </w:pPr>
+      <w:r>
+        <w:rPr>
+          <w:b/>
+          <w:bCs/>
+        </w:rPr>
+        <w:t>Reuniones de Revisión de Programas:</w:t>
+      </w:r>
+      <w:r>
+        <w:t xml:space="preserve"> Programar reuniones periódicas con el comité escolar y otros </w:t>
+      </w:r>
+      <w:proofErr w:type="spellStart"/>
+      <w:r>
+        <w:t>stakeholders</w:t>
+      </w:r>
+      <w:proofErr w:type="spellEnd"/>
+      <w:r>
+        <w:t xml:space="preserve"> para revisar la efectividad de los programas de prevención y discutir posibles ajustes basados en la retroalimentación recibida.</w:t>
+      </w:r>
+    </w:p>
+    <w:p>
+      <w:pPr>
+        <w:pStyle w:val="Prrafodelista"/>
+        <w:numPr>
+          <w:ilvl w:val="0"/>
+          <w:numId w:val="50"/>
+        </w:numPr>
+        <w:jc w:val="both"/>
+        <w:rPr>
+          <w:b/>
+          <w:bCs/>
+        </w:rPr>
+      </w:pPr>
+      <w:r>
+        <w:rPr>
+          <w:b/>
+          <w:bCs/>
+        </w:rPr>
+        <w:t>Promover la comunicación:</w:t>
+      </w:r>
+    </w:p>
+    <w:p>
+      <w:pPr>
+        <w:pStyle w:val="Prrafodelista"/>
+        <w:numPr>
+          <w:ilvl w:val="1"/>
+          <w:numId w:val="50"/>
+        </w:numPr>
+        <w:jc w:val="both"/>
+      </w:pPr>
+      <w:r>
+        <w:rPr>
+          <w:b/>
+          <w:bCs/>
+        </w:rPr>
+        <w:t>Hablar con las autoridades:</w:t>
+      </w:r>
+      <w:r>
+        <w:t xml:space="preserve"> Fomentar a las autoridades y a los alumnos el tener la libertad para comentar si están sufriendo bullying o si algún compañero lo sufre, así las autoridades puedan tomar acciones que regulen esto. </w:t>
+      </w:r>
+    </w:p>
+    <w:p>
+      <w:pPr>
+        <w:pStyle w:val="Prrafodelista"/>
+        <w:numPr>
+          <w:ilvl w:val="1"/>
+          <w:numId w:val="50"/>
+        </w:numPr>
+        <w:jc w:val="both"/>
+      </w:pPr>
+      <w:r>
+        <w:rPr>
+          <w:b/>
+          <w:bCs/>
+        </w:rPr>
+        <w:t>Mantener a los padres informados</w:t>
+      </w:r>
+      <w:r>
+        <w:t>: Obligar a las autoridades de comunicar a los padres de la víctima cualquier tipo de abuso que este recibiendo su hijo así prevenir que llegue a mayores.</w:t>
+      </w:r>
+    </w:p>
+    <w:p>
+      <w:pPr>
+        <w:pStyle w:val="Prrafodelista"/>
+      </w:pPr>
+    </w:p>
+    <w:p>
+      <w:pPr>
+        <w:rPr>
+          <w:rFonts w:eastAsiaTheme="majorEastAsia" w:cstheme="majorBidi"/>
+          <w:b/>
+          <w:szCs w:val="26"/>
+        </w:rPr>
       </w:pPr>
       <w:bookmarkStart w:id="4" w:name="_Toc169303857"/>
       <w:r>
+        <w:br w:type="page"/>
+      </w:r>
+    </w:p>
+    <w:p>
+      <w:pPr>
+        <w:pStyle w:val="Ttulo2"/>
+      </w:pPr>
+      <w:r>
+        <w:lastRenderedPageBreak/>
         <w:t>Aspecto #</w:t>
       </w:r>
       <w:r>
@@ -2654,10 +3041,7 @@
       </w:pPr>
       <w:bookmarkStart w:id="7" w:name="_Toc169303860"/>
       <w:r>
-        <w:t>Aspecto #</w:t>
-      </w:r>
-      <w:r>
-        <w:t>6</w:t>
+        <w:t>Aspecto #6</w:t>
       </w:r>
       <w:bookmarkEnd w:id="7"/>
     </w:p>
@@ -2693,16 +3077,7 @@
           <w:bCs/>
           <w:szCs w:val="28"/>
         </w:rPr>
-        <w:t>Acción</w:t>
-      </w:r>
-      <w:r>
-        <w:rPr>
-          <w:rFonts w:cs="Arial"/>
-          <w:b w:val="0"/>
-          <w:bCs/>
-          <w:szCs w:val="28"/>
-        </w:rPr>
-        <w:t xml:space="preserve"> del Proyecto Social</w:t>
+        <w:t>Acción del Proyecto Social</w:t>
       </w:r>
     </w:p>
     <w:p>
@@ -2721,10 +3096,7 @@
       </w:pPr>
       <w:bookmarkStart w:id="10" w:name="_Toc169303864"/>
       <w:r>
-        <w:t>Aspecto #</w:t>
-      </w:r>
-      <w:r>
-        <w:t>2</w:t>
+        <w:t>Aspecto #2</w:t>
       </w:r>
       <w:bookmarkEnd w:id="10"/>
     </w:p>
@@ -2735,10 +3107,7 @@
       </w:pPr>
       <w:bookmarkStart w:id="11" w:name="_Toc169303865"/>
       <w:r>
-        <w:t>Aspecto #</w:t>
-      </w:r>
-      <w:r>
-        <w:t>3</w:t>
+        <w:t>Aspecto #3</w:t>
       </w:r>
       <w:bookmarkEnd w:id="11"/>
     </w:p>
@@ -2815,7 +3184,6 @@
             <w:id w:val="111145805"/>
             <w:bibliography/>
           </w:sdtPr>
-          <w:sdtEndPr/>
           <w:sdtContent>
             <w:p>
               <w:pPr>
@@ -2902,8 +3270,101 @@
 </file>
 
 <file path=word/numbering.xml><?xml version="1.0" encoding="utf-8"?>
-<w:numbering xmlns:wpc="http://schemas.microsoft.com/office/word/2010/wordprocessingCanvas" xmlns:cx="http://schemas.microsoft.com/office/drawing/2014/chartex" xmlns:cx1="http://schemas.microsoft.com/office/drawing/2015/9/8/chartex" xmlns:cx2="http://schemas.microsoft.com/office/drawing/2015/10/21/chartex" xmlns:cx3="http://schemas.microsoft.com/office/drawing/2016/5/9/chartex" xmlns:cx4="http://schemas.microsoft.com/office/drawing/2016/5/10/chartex" xmlns:cx5="http://schemas.microsoft.com/office/drawing/2016/5/11/chartex" xmlns:cx6="http://schemas.microsoft.com/office/drawing/2016/5/12/chartex" xmlns:cx7="http://schemas.microsoft.com/office/drawing/2016/5/13/chartex" xmlns:cx8="http://schemas.microsoft.com/office/drawing/2016/5/14/chartex" xmlns:mc="http://schemas.openxmlformats.org/markup-compatibility/2006" xmlns:aink="http://schemas.microsoft.com/office/drawing/2016/ink" xmlns:am3d="http://schemas.microsoft.com/office/drawing/2017/model3d" xmlns:o="urn:schemas-microsoft-com:office:office" xmlns:r="http://schemas.openxmlformats.org/officeDocument/2006/relationships" xmlns:m="http://schemas.openxmlformats.org/officeDocument/2006/math" xmlns:v="urn:schemas-microsoft-com:vml" xmlns:wp14="http://schemas.microsoft.com/office/word/2010/wordprocessingDrawing" xmlns:wp="http://schemas.openxmlformats.org/drawingml/2006/wordprocessingDrawing" xmlns:w10="urn:schemas-microsoft-com:office:word" xmlns:w="http://schemas.openxmlformats.org/wordprocessingml/2006/main" xmlns:w14="http://schemas.microsoft.com/office/word/2010/wordml" xmlns:w15="http://schemas.microsoft.com/office/word/2012/wordml" xmlns:w16cex="http://schemas.microsoft.com/office/word/2018/wordml/cex" xmlns:w16cid="http://schemas.microsoft.com/office/word/2016/wordml/cid" xmlns:w16="http://schemas.microsoft.com/office/word/2018/wordml" xmlns:w16sdtdh="http://schemas.microsoft.com/office/word/2020/wordml/sdtdatahash" xmlns:w16se="http://schemas.microsoft.com/office/word/2015/wordml/symex" xmlns:wpg="http://schemas.microsoft.com/office/word/2010/wordprocessingGroup" xmlns:wpi="http://schemas.microsoft.com/office/word/2010/wordprocessingInk" xmlns:wne="http://schemas.microsoft.com/office/word/2006/wordml" xmlns:wps="http://schemas.microsoft.com/office/word/2010/wordprocessingShape" mc:Ignorable="w14 w15 w16se w16cid w16 w16cex w16sdtdh wp14">
+<w:numbering xmlns:wpc="http://schemas.microsoft.com/office/word/2010/wordprocessingCanvas" xmlns:cx="http://schemas.microsoft.com/office/drawing/2014/chartex" xmlns:cx1="http://schemas.microsoft.com/office/drawing/2015/9/8/chartex" xmlns:cx2="http://schemas.microsoft.com/office/drawing/2015/10/21/chartex" xmlns:cx3="http://schemas.microsoft.com/office/drawing/2016/5/9/chartex" xmlns:cx4="http://schemas.microsoft.com/office/drawing/2016/5/10/chartex" xmlns:cx5="http://schemas.microsoft.com/office/drawing/2016/5/11/chartex" xmlns:cx6="http://schemas.microsoft.com/office/drawing/2016/5/12/chartex" xmlns:cx7="http://schemas.microsoft.com/office/drawing/2016/5/13/chartex" xmlns:cx8="http://schemas.microsoft.com/office/drawing/2016/5/14/chartex" xmlns:mc="http://schemas.openxmlformats.org/markup-compatibility/2006" xmlns:aink="http://schemas.microsoft.com/office/drawing/2016/ink" xmlns:am3d="http://schemas.microsoft.com/office/drawing/2017/model3d" xmlns:o="urn:schemas-microsoft-com:office:office" xmlns:oel="http://schemas.microsoft.com/office/2019/extlst" xmlns:r="http://schemas.openxmlformats.org/officeDocument/2006/relationships" xmlns:m="http://schemas.openxmlformats.org/officeDocument/2006/math" xmlns:v="urn:schemas-microsoft-com:vml" xmlns:wp14="http://schemas.microsoft.com/office/word/2010/wordprocessingDrawing" xmlns:wp="http://schemas.openxmlformats.org/drawingml/2006/wordprocessingDrawing" xmlns:w10="urn:schemas-microsoft-com:office:word" xmlns:w="http://schemas.openxmlformats.org/wordprocessingml/2006/main" xmlns:w14="http://schemas.microsoft.com/office/word/2010/wordml" xmlns:w15="http://schemas.microsoft.com/office/word/2012/wordml" xmlns:w16cex="http://schemas.microsoft.com/office/word/2018/wordml/cex" xmlns:w16cid="http://schemas.microsoft.com/office/word/2016/wordml/cid" xmlns:w16="http://schemas.microsoft.com/office/word/2018/wordml" xmlns:w16du="http://schemas.microsoft.com/office/word/2023/wordml/word16du" xmlns:w16sdtdh="http://schemas.microsoft.com/office/word/2020/wordml/sdtdatahash" xmlns:w16se="http://schemas.microsoft.com/office/word/2015/wordml/symex" xmlns:wpg="http://schemas.microsoft.com/office/word/2010/wordprocessingGroup" xmlns:wpi="http://schemas.microsoft.com/office/word/2010/wordprocessingInk" xmlns:wne="http://schemas.microsoft.com/office/word/2006/wordml" xmlns:wps="http://schemas.microsoft.com/office/word/2010/wordprocessingShape" mc:Ignorable="w14 w15 w16se w16cid w16 w16cex w16sdtdh w16du wp14">
   <w:abstractNum w:abstractNumId="0" w15:restartNumberingAfterBreak="0">
+    <w:nsid w:val="001E2F4E"/>
+    <w:multiLevelType w:val="hybridMultilevel"/>
+    <w:tmpl w:val="A4283620"/>
+    <w:lvl w:ilvl="0" w:tplc="100A000F">
+      <w:start w:val="1"/>
+      <w:numFmt w:val="decimal"/>
+      <w:lvlText w:val="%1."/>
+      <w:lvlJc w:val="left"/>
+      <w:pPr>
+        <w:ind w:left="720" w:hanging="360"/>
+      </w:pPr>
+      <w:rPr>
+        <w:rFonts w:hint="default"/>
+      </w:rPr>
+    </w:lvl>
+    <w:lvl w:ilvl="1" w:tplc="C9205212">
+      <w:start w:val="1"/>
+      <w:numFmt w:val="lowerLetter"/>
+      <w:lvlText w:val="%2."/>
+      <w:lvlJc w:val="left"/>
+      <w:pPr>
+        <w:ind w:left="1440" w:hanging="360"/>
+      </w:pPr>
+      <w:rPr>
+        <w:b/>
+        <w:bCs/>
+      </w:rPr>
+    </w:lvl>
+    <w:lvl w:ilvl="2" w:tplc="100A001B" w:tentative="1">
+      <w:start w:val="1"/>
+      <w:numFmt w:val="lowerRoman"/>
+      <w:lvlText w:val="%3."/>
+      <w:lvlJc w:val="right"/>
+      <w:pPr>
+        <w:ind w:left="2160" w:hanging="180"/>
+      </w:pPr>
+    </w:lvl>
+    <w:lvl w:ilvl="3" w:tplc="100A000F" w:tentative="1">
+      <w:start w:val="1"/>
+      <w:numFmt w:val="decimal"/>
+      <w:lvlText w:val="%4."/>
+      <w:lvlJc w:val="left"/>
+      <w:pPr>
+        <w:ind w:left="2880" w:hanging="360"/>
+      </w:pPr>
+    </w:lvl>
+    <w:lvl w:ilvl="4" w:tplc="100A0019" w:tentative="1">
+      <w:start w:val="1"/>
+      <w:numFmt w:val="lowerLetter"/>
+      <w:lvlText w:val="%5."/>
+      <w:lvlJc w:val="left"/>
+      <w:pPr>
+        <w:ind w:left="3600" w:hanging="360"/>
+      </w:pPr>
+    </w:lvl>
+    <w:lvl w:ilvl="5" w:tplc="100A001B" w:tentative="1">
+      <w:start w:val="1"/>
+      <w:numFmt w:val="lowerRoman"/>
+      <w:lvlText w:val="%6."/>
+      <w:lvlJc w:val="right"/>
+      <w:pPr>
+        <w:ind w:left="4320" w:hanging="180"/>
+      </w:pPr>
+    </w:lvl>
+    <w:lvl w:ilvl="6" w:tplc="100A000F" w:tentative="1">
+      <w:start w:val="1"/>
+      <w:numFmt w:val="decimal"/>
+      <w:lvlText w:val="%7."/>
+      <w:lvlJc w:val="left"/>
+      <w:pPr>
+        <w:ind w:left="5040" w:hanging="360"/>
+      </w:pPr>
+    </w:lvl>
+    <w:lvl w:ilvl="7" w:tplc="100A0019" w:tentative="1">
+      <w:start w:val="1"/>
+      <w:numFmt w:val="lowerLetter"/>
+      <w:lvlText w:val="%8."/>
+      <w:lvlJc w:val="left"/>
+      <w:pPr>
+        <w:ind w:left="5760" w:hanging="360"/>
+      </w:pPr>
+    </w:lvl>
+    <w:lvl w:ilvl="8" w:tplc="100A001B" w:tentative="1">
+      <w:start w:val="1"/>
+      <w:numFmt w:val="lowerRoman"/>
+      <w:lvlText w:val="%9."/>
+      <w:lvlJc w:val="right"/>
+      <w:pPr>
+        <w:ind w:left="6480" w:hanging="180"/>
+      </w:pPr>
+    </w:lvl>
+  </w:abstractNum>
+  <w:abstractNum w:abstractNumId="1" w15:restartNumberingAfterBreak="0">
     <w:nsid w:val="047B07C7"/>
     <w:multiLevelType w:val="hybridMultilevel"/>
     <w:tmpl w:val="F2BA71CC"/>
@@ -3016,7 +3477,7 @@
       </w:rPr>
     </w:lvl>
   </w:abstractNum>
-  <w:abstractNum w:abstractNumId="1" w15:restartNumberingAfterBreak="0">
+  <w:abstractNum w:abstractNumId="2" w15:restartNumberingAfterBreak="0">
     <w:nsid w:val="06970B0B"/>
     <w:multiLevelType w:val="hybridMultilevel"/>
     <w:tmpl w:val="D246689C"/>
@@ -3105,7 +3566,7 @@
       </w:pPr>
     </w:lvl>
   </w:abstractNum>
-  <w:abstractNum w:abstractNumId="2" w15:restartNumberingAfterBreak="0">
+  <w:abstractNum w:abstractNumId="3" w15:restartNumberingAfterBreak="0">
     <w:nsid w:val="094D7A06"/>
     <w:multiLevelType w:val="hybridMultilevel"/>
     <w:tmpl w:val="12A6B3C2"/>
@@ -3218,7 +3679,7 @@
       </w:rPr>
     </w:lvl>
   </w:abstractNum>
-  <w:abstractNum w:abstractNumId="3" w15:restartNumberingAfterBreak="0">
+  <w:abstractNum w:abstractNumId="4" w15:restartNumberingAfterBreak="0">
     <w:nsid w:val="0CFD6840"/>
     <w:multiLevelType w:val="hybridMultilevel"/>
     <w:tmpl w:val="6A8CFFD8"/>
@@ -3331,7 +3792,7 @@
       </w:rPr>
     </w:lvl>
   </w:abstractNum>
-  <w:abstractNum w:abstractNumId="4" w15:restartNumberingAfterBreak="0">
+  <w:abstractNum w:abstractNumId="5" w15:restartNumberingAfterBreak="0">
     <w:nsid w:val="15922D8A"/>
     <w:multiLevelType w:val="hybridMultilevel"/>
     <w:tmpl w:val="5F82851A"/>
@@ -3417,7 +3878,7 @@
       </w:pPr>
     </w:lvl>
   </w:abstractNum>
-  <w:abstractNum w:abstractNumId="5" w15:restartNumberingAfterBreak="0">
+  <w:abstractNum w:abstractNumId="6" w15:restartNumberingAfterBreak="0">
     <w:nsid w:val="18721229"/>
     <w:multiLevelType w:val="hybridMultilevel"/>
     <w:tmpl w:val="B1F0F9DA"/>
@@ -3530,7 +3991,7 @@
       </w:rPr>
     </w:lvl>
   </w:abstractNum>
-  <w:abstractNum w:abstractNumId="6" w15:restartNumberingAfterBreak="0">
+  <w:abstractNum w:abstractNumId="7" w15:restartNumberingAfterBreak="0">
     <w:nsid w:val="1A2A7673"/>
     <w:multiLevelType w:val="hybridMultilevel"/>
     <w:tmpl w:val="3AA89562"/>
@@ -3616,7 +4077,7 @@
       </w:pPr>
     </w:lvl>
   </w:abstractNum>
-  <w:abstractNum w:abstractNumId="7" w15:restartNumberingAfterBreak="0">
+  <w:abstractNum w:abstractNumId="8" w15:restartNumberingAfterBreak="0">
     <w:nsid w:val="1DD81460"/>
     <w:multiLevelType w:val="hybridMultilevel"/>
     <w:tmpl w:val="9A5C6210"/>
@@ -3702,7 +4163,7 @@
       </w:pPr>
     </w:lvl>
   </w:abstractNum>
-  <w:abstractNum w:abstractNumId="8" w15:restartNumberingAfterBreak="0">
+  <w:abstractNum w:abstractNumId="9" w15:restartNumberingAfterBreak="0">
     <w:nsid w:val="20F335E5"/>
     <w:multiLevelType w:val="hybridMultilevel"/>
     <w:tmpl w:val="9A5C6210"/>
@@ -3788,7 +4249,7 @@
       </w:pPr>
     </w:lvl>
   </w:abstractNum>
-  <w:abstractNum w:abstractNumId="9" w15:restartNumberingAfterBreak="0">
+  <w:abstractNum w:abstractNumId="10" w15:restartNumberingAfterBreak="0">
     <w:nsid w:val="22390DB4"/>
     <w:multiLevelType w:val="hybridMultilevel"/>
     <w:tmpl w:val="C0007A66"/>
@@ -3877,7 +4338,7 @@
       </w:pPr>
     </w:lvl>
   </w:abstractNum>
-  <w:abstractNum w:abstractNumId="10" w15:restartNumberingAfterBreak="0">
+  <w:abstractNum w:abstractNumId="11" w15:restartNumberingAfterBreak="0">
     <w:nsid w:val="2595723C"/>
     <w:multiLevelType w:val="hybridMultilevel"/>
     <w:tmpl w:val="9A5C6210"/>
@@ -3963,7 +4424,7 @@
       </w:pPr>
     </w:lvl>
   </w:abstractNum>
-  <w:abstractNum w:abstractNumId="11" w15:restartNumberingAfterBreak="0">
+  <w:abstractNum w:abstractNumId="12" w15:restartNumberingAfterBreak="0">
     <w:nsid w:val="25FE3D16"/>
     <w:multiLevelType w:val="hybridMultilevel"/>
     <w:tmpl w:val="781AEA06"/>
@@ -4076,7 +4537,7 @@
       </w:rPr>
     </w:lvl>
   </w:abstractNum>
-  <w:abstractNum w:abstractNumId="12" w15:restartNumberingAfterBreak="0">
+  <w:abstractNum w:abstractNumId="13" w15:restartNumberingAfterBreak="0">
     <w:nsid w:val="26722614"/>
     <w:multiLevelType w:val="hybridMultilevel"/>
     <w:tmpl w:val="16B09B34"/>
@@ -4188,7 +4649,7 @@
       </w:rPr>
     </w:lvl>
   </w:abstractNum>
-  <w:abstractNum w:abstractNumId="13" w15:restartNumberingAfterBreak="0">
+  <w:abstractNum w:abstractNumId="14" w15:restartNumberingAfterBreak="0">
     <w:nsid w:val="2E6D4F2C"/>
     <w:multiLevelType w:val="hybridMultilevel"/>
     <w:tmpl w:val="0A0A872C"/>
@@ -4301,7 +4762,7 @@
       </w:rPr>
     </w:lvl>
   </w:abstractNum>
-  <w:abstractNum w:abstractNumId="14" w15:restartNumberingAfterBreak="0">
+  <w:abstractNum w:abstractNumId="15" w15:restartNumberingAfterBreak="0">
     <w:nsid w:val="2F8D7C74"/>
     <w:multiLevelType w:val="hybridMultilevel"/>
     <w:tmpl w:val="A4140A76"/>
@@ -4414,7 +4875,7 @@
       </w:rPr>
     </w:lvl>
   </w:abstractNum>
-  <w:abstractNum w:abstractNumId="15" w15:restartNumberingAfterBreak="0">
+  <w:abstractNum w:abstractNumId="16" w15:restartNumberingAfterBreak="0">
     <w:nsid w:val="329075CB"/>
     <w:multiLevelType w:val="hybridMultilevel"/>
     <w:tmpl w:val="61BE2D06"/>
@@ -4527,7 +4988,7 @@
       </w:rPr>
     </w:lvl>
   </w:abstractNum>
-  <w:abstractNum w:abstractNumId="16" w15:restartNumberingAfterBreak="0">
+  <w:abstractNum w:abstractNumId="17" w15:restartNumberingAfterBreak="0">
     <w:nsid w:val="376B3173"/>
     <w:multiLevelType w:val="hybridMultilevel"/>
     <w:tmpl w:val="A450014A"/>
@@ -4616,7 +5077,7 @@
       </w:pPr>
     </w:lvl>
   </w:abstractNum>
-  <w:abstractNum w:abstractNumId="17" w15:restartNumberingAfterBreak="0">
+  <w:abstractNum w:abstractNumId="18" w15:restartNumberingAfterBreak="0">
     <w:nsid w:val="39193294"/>
     <w:multiLevelType w:val="hybridMultilevel"/>
     <w:tmpl w:val="0A92FA60"/>
@@ -4728,7 +5189,7 @@
       </w:rPr>
     </w:lvl>
   </w:abstractNum>
-  <w:abstractNum w:abstractNumId="18" w15:restartNumberingAfterBreak="0">
+  <w:abstractNum w:abstractNumId="19" w15:restartNumberingAfterBreak="0">
     <w:nsid w:val="4B5C50F1"/>
     <w:multiLevelType w:val="hybridMultilevel"/>
     <w:tmpl w:val="E54E9E7C"/>
@@ -4841,7 +5302,7 @@
       </w:rPr>
     </w:lvl>
   </w:abstractNum>
-  <w:abstractNum w:abstractNumId="19" w15:restartNumberingAfterBreak="0">
+  <w:abstractNum w:abstractNumId="20" w15:restartNumberingAfterBreak="0">
     <w:nsid w:val="4E9F6DC7"/>
     <w:multiLevelType w:val="hybridMultilevel"/>
     <w:tmpl w:val="7A2E9414"/>
@@ -4930,7 +5391,7 @@
       </w:pPr>
     </w:lvl>
   </w:abstractNum>
-  <w:abstractNum w:abstractNumId="20" w15:restartNumberingAfterBreak="0">
+  <w:abstractNum w:abstractNumId="21" w15:restartNumberingAfterBreak="0">
     <w:nsid w:val="58BB5322"/>
     <w:multiLevelType w:val="hybridMultilevel"/>
     <w:tmpl w:val="FD20598C"/>
@@ -5043,7 +5504,7 @@
       </w:rPr>
     </w:lvl>
   </w:abstractNum>
-  <w:abstractNum w:abstractNumId="21" w15:restartNumberingAfterBreak="0">
+  <w:abstractNum w:abstractNumId="22" w15:restartNumberingAfterBreak="0">
     <w:nsid w:val="5FF0335C"/>
     <w:multiLevelType w:val="hybridMultilevel"/>
     <w:tmpl w:val="1FD23092"/>
@@ -5156,7 +5617,7 @@
       </w:rPr>
     </w:lvl>
   </w:abstractNum>
-  <w:abstractNum w:abstractNumId="22" w15:restartNumberingAfterBreak="0">
+  <w:abstractNum w:abstractNumId="23" w15:restartNumberingAfterBreak="0">
     <w:nsid w:val="609879D3"/>
     <w:multiLevelType w:val="hybridMultilevel"/>
     <w:tmpl w:val="E3803136"/>
@@ -5269,7 +5730,7 @@
       </w:rPr>
     </w:lvl>
   </w:abstractNum>
-  <w:abstractNum w:abstractNumId="23" w15:restartNumberingAfterBreak="0">
+  <w:abstractNum w:abstractNumId="24" w15:restartNumberingAfterBreak="0">
     <w:nsid w:val="61D87566"/>
     <w:multiLevelType w:val="hybridMultilevel"/>
     <w:tmpl w:val="BCBE69A0"/>
@@ -5355,7 +5816,7 @@
       </w:pPr>
     </w:lvl>
   </w:abstractNum>
-  <w:abstractNum w:abstractNumId="24" w15:restartNumberingAfterBreak="0">
+  <w:abstractNum w:abstractNumId="25" w15:restartNumberingAfterBreak="0">
     <w:nsid w:val="62A105EC"/>
     <w:multiLevelType w:val="hybridMultilevel"/>
     <w:tmpl w:val="A502B0A0"/>
@@ -5467,7 +5928,7 @@
       </w:rPr>
     </w:lvl>
   </w:abstractNum>
-  <w:abstractNum w:abstractNumId="25" w15:restartNumberingAfterBreak="0">
+  <w:abstractNum w:abstractNumId="26" w15:restartNumberingAfterBreak="0">
     <w:nsid w:val="62C32300"/>
     <w:multiLevelType w:val="hybridMultilevel"/>
     <w:tmpl w:val="E2EAA968"/>
@@ -5579,7 +6040,7 @@
       </w:rPr>
     </w:lvl>
   </w:abstractNum>
-  <w:abstractNum w:abstractNumId="26" w15:restartNumberingAfterBreak="0">
+  <w:abstractNum w:abstractNumId="27" w15:restartNumberingAfterBreak="0">
     <w:nsid w:val="660234F7"/>
     <w:multiLevelType w:val="hybridMultilevel"/>
     <w:tmpl w:val="4BD0D6EA"/>
@@ -5692,7 +6153,7 @@
       </w:rPr>
     </w:lvl>
   </w:abstractNum>
-  <w:abstractNum w:abstractNumId="27" w15:restartNumberingAfterBreak="0">
+  <w:abstractNum w:abstractNumId="28" w15:restartNumberingAfterBreak="0">
     <w:nsid w:val="661F7DB0"/>
     <w:multiLevelType w:val="hybridMultilevel"/>
     <w:tmpl w:val="5490AAC8"/>
@@ -5805,7 +6266,7 @@
       </w:rPr>
     </w:lvl>
   </w:abstractNum>
-  <w:abstractNum w:abstractNumId="28" w15:restartNumberingAfterBreak="0">
+  <w:abstractNum w:abstractNumId="29" w15:restartNumberingAfterBreak="0">
     <w:nsid w:val="67184627"/>
     <w:multiLevelType w:val="hybridMultilevel"/>
     <w:tmpl w:val="10447A1A"/>
@@ -5918,7 +6379,7 @@
       </w:rPr>
     </w:lvl>
   </w:abstractNum>
-  <w:abstractNum w:abstractNumId="29" w15:restartNumberingAfterBreak="0">
+  <w:abstractNum w:abstractNumId="30" w15:restartNumberingAfterBreak="0">
     <w:nsid w:val="678946BF"/>
     <w:multiLevelType w:val="hybridMultilevel"/>
     <w:tmpl w:val="BF1AE474"/>
@@ -6031,7 +6492,7 @@
       </w:rPr>
     </w:lvl>
   </w:abstractNum>
-  <w:abstractNum w:abstractNumId="30" w15:restartNumberingAfterBreak="0">
+  <w:abstractNum w:abstractNumId="31" w15:restartNumberingAfterBreak="0">
     <w:nsid w:val="721865A8"/>
     <w:multiLevelType w:val="hybridMultilevel"/>
     <w:tmpl w:val="728E298A"/>
@@ -6144,7 +6605,7 @@
       </w:rPr>
     </w:lvl>
   </w:abstractNum>
-  <w:abstractNum w:abstractNumId="31" w15:restartNumberingAfterBreak="0">
+  <w:abstractNum w:abstractNumId="32" w15:restartNumberingAfterBreak="0">
     <w:nsid w:val="726F6111"/>
     <w:multiLevelType w:val="hybridMultilevel"/>
     <w:tmpl w:val="1CD8F952"/>
@@ -6233,7 +6694,7 @@
       </w:pPr>
     </w:lvl>
   </w:abstractNum>
-  <w:abstractNum w:abstractNumId="32" w15:restartNumberingAfterBreak="0">
+  <w:abstractNum w:abstractNumId="33" w15:restartNumberingAfterBreak="0">
     <w:nsid w:val="72FC0FA8"/>
     <w:multiLevelType w:val="hybridMultilevel"/>
     <w:tmpl w:val="A53EC5E6"/>
@@ -6346,7 +6807,7 @@
       </w:rPr>
     </w:lvl>
   </w:abstractNum>
-  <w:abstractNum w:abstractNumId="33" w15:restartNumberingAfterBreak="0">
+  <w:abstractNum w:abstractNumId="34" w15:restartNumberingAfterBreak="0">
     <w:nsid w:val="760C7DC3"/>
     <w:multiLevelType w:val="hybridMultilevel"/>
     <w:tmpl w:val="DD8CEFB8"/>
@@ -6459,7 +6920,7 @@
       </w:rPr>
     </w:lvl>
   </w:abstractNum>
-  <w:abstractNum w:abstractNumId="34" w15:restartNumberingAfterBreak="0">
+  <w:abstractNum w:abstractNumId="35" w15:restartNumberingAfterBreak="0">
     <w:nsid w:val="7AA3152B"/>
     <w:multiLevelType w:val="hybridMultilevel"/>
     <w:tmpl w:val="9A5C6210"/>
@@ -6545,7 +7006,7 @@
       </w:pPr>
     </w:lvl>
   </w:abstractNum>
-  <w:abstractNum w:abstractNumId="35" w15:restartNumberingAfterBreak="0">
+  <w:abstractNum w:abstractNumId="36" w15:restartNumberingAfterBreak="0">
     <w:nsid w:val="7E9325B8"/>
     <w:multiLevelType w:val="hybridMultilevel"/>
     <w:tmpl w:val="12104BD4"/>
@@ -6631,47 +7092,47 @@
       </w:pPr>
     </w:lvl>
   </w:abstractNum>
-  <w:num w:numId="1">
-    <w:abstractNumId w:val="20"/>
+  <w:num w:numId="1" w16cid:durableId="1277253948">
+    <w:abstractNumId w:val="21"/>
   </w:num>
-  <w:num w:numId="2">
-    <w:abstractNumId w:val="0"/>
+  <w:num w:numId="2" w16cid:durableId="1985699886">
+    <w:abstractNumId w:val="1"/>
   </w:num>
-  <w:num w:numId="3">
-    <w:abstractNumId w:val="35"/>
+  <w:num w:numId="3" w16cid:durableId="1314984668">
+    <w:abstractNumId w:val="36"/>
   </w:num>
-  <w:num w:numId="4">
-    <w:abstractNumId w:val="24"/>
-  </w:num>
-  <w:num w:numId="5">
+  <w:num w:numId="4" w16cid:durableId="1375931158">
     <w:abstractNumId w:val="25"/>
   </w:num>
-  <w:num w:numId="6">
-    <w:abstractNumId w:val="17"/>
-  </w:num>
-  <w:num w:numId="7">
-    <w:abstractNumId w:val="12"/>
-  </w:num>
-  <w:num w:numId="8">
-    <w:abstractNumId w:val="4"/>
-  </w:num>
-  <w:num w:numId="9">
+  <w:num w:numId="5" w16cid:durableId="138229944">
     <w:abstractNumId w:val="26"/>
   </w:num>
-  <w:num w:numId="10">
-    <w:abstractNumId w:val="28"/>
+  <w:num w:numId="6" w16cid:durableId="1647124057">
+    <w:abstractNumId w:val="18"/>
   </w:num>
-  <w:num w:numId="11">
-    <w:abstractNumId w:val="22"/>
-  </w:num>
-  <w:num w:numId="12">
+  <w:num w:numId="7" w16cid:durableId="1617709728">
     <w:abstractNumId w:val="13"/>
   </w:num>
-  <w:num w:numId="13">
-    <w:abstractNumId w:val="32"/>
+  <w:num w:numId="8" w16cid:durableId="732124260">
+    <w:abstractNumId w:val="5"/>
   </w:num>
-  <w:num w:numId="14">
-    <w:abstractNumId w:val="6"/>
+  <w:num w:numId="9" w16cid:durableId="1248343605">
+    <w:abstractNumId w:val="27"/>
+  </w:num>
+  <w:num w:numId="10" w16cid:durableId="1064718660">
+    <w:abstractNumId w:val="29"/>
+  </w:num>
+  <w:num w:numId="11" w16cid:durableId="1990747151">
+    <w:abstractNumId w:val="23"/>
+  </w:num>
+  <w:num w:numId="12" w16cid:durableId="1979843260">
+    <w:abstractNumId w:val="14"/>
+  </w:num>
+  <w:num w:numId="13" w16cid:durableId="1628899436">
+    <w:abstractNumId w:val="33"/>
+  </w:num>
+  <w:num w:numId="14" w16cid:durableId="533930535">
+    <w:abstractNumId w:val="7"/>
     <w:lvlOverride w:ilvl="0">
       <w:startOverride w:val="1"/>
     </w:lvlOverride>
@@ -6700,116 +7161,119 @@
       <w:startOverride w:val="1"/>
     </w:lvlOverride>
   </w:num>
-  <w:num w:numId="15">
+  <w:num w:numId="15" w16cid:durableId="1342507677">
+    <w:abstractNumId w:val="31"/>
+  </w:num>
+  <w:num w:numId="16" w16cid:durableId="2113283407">
+    <w:abstractNumId w:val="16"/>
+  </w:num>
+  <w:num w:numId="17" w16cid:durableId="403601983">
+    <w:abstractNumId w:val="19"/>
+  </w:num>
+  <w:num w:numId="18" w16cid:durableId="197351909">
+    <w:abstractNumId w:val="15"/>
+  </w:num>
+  <w:num w:numId="19" w16cid:durableId="77020272">
+    <w:abstractNumId w:val="4"/>
+  </w:num>
+  <w:num w:numId="20" w16cid:durableId="261500725">
+    <w:abstractNumId w:val="3"/>
+  </w:num>
+  <w:num w:numId="21" w16cid:durableId="1070466935">
     <w:abstractNumId w:val="30"/>
   </w:num>
-  <w:num w:numId="16">
+  <w:num w:numId="22" w16cid:durableId="1902056171">
+    <w:abstractNumId w:val="34"/>
+  </w:num>
+  <w:num w:numId="23" w16cid:durableId="1851404590">
+    <w:abstractNumId w:val="12"/>
+  </w:num>
+  <w:num w:numId="24" w16cid:durableId="1389955114">
+    <w:abstractNumId w:val="22"/>
+  </w:num>
+  <w:num w:numId="25" w16cid:durableId="1007512953">
+    <w:abstractNumId w:val="6"/>
+  </w:num>
+  <w:num w:numId="26" w16cid:durableId="1917785016">
+    <w:abstractNumId w:val="28"/>
+  </w:num>
+  <w:num w:numId="27" w16cid:durableId="868688938">
+    <w:abstractNumId w:val="7"/>
+  </w:num>
+  <w:num w:numId="28" w16cid:durableId="348484195">
+    <w:abstractNumId w:val="31"/>
+  </w:num>
+  <w:num w:numId="29" w16cid:durableId="2039619476">
+    <w:abstractNumId w:val="16"/>
+  </w:num>
+  <w:num w:numId="30" w16cid:durableId="48112151">
+    <w:abstractNumId w:val="19"/>
+  </w:num>
+  <w:num w:numId="31" w16cid:durableId="23988372">
     <w:abstractNumId w:val="15"/>
   </w:num>
-  <w:num w:numId="17">
-    <w:abstractNumId w:val="18"/>
+  <w:num w:numId="32" w16cid:durableId="768162582">
+    <w:abstractNumId w:val="4"/>
   </w:num>
-  <w:num w:numId="18">
-    <w:abstractNumId w:val="14"/>
-  </w:num>
-  <w:num w:numId="19">
+  <w:num w:numId="33" w16cid:durableId="931006697">
     <w:abstractNumId w:val="3"/>
   </w:num>
-  <w:num w:numId="20">
+  <w:num w:numId="34" w16cid:durableId="549658653">
+    <w:abstractNumId w:val="30"/>
+  </w:num>
+  <w:num w:numId="35" w16cid:durableId="1765878794">
+    <w:abstractNumId w:val="34"/>
+  </w:num>
+  <w:num w:numId="36" w16cid:durableId="256136706">
+    <w:abstractNumId w:val="12"/>
+  </w:num>
+  <w:num w:numId="37" w16cid:durableId="1882984010">
+    <w:abstractNumId w:val="22"/>
+  </w:num>
+  <w:num w:numId="38" w16cid:durableId="1846438607">
+    <w:abstractNumId w:val="6"/>
+  </w:num>
+  <w:num w:numId="39" w16cid:durableId="632561636">
+    <w:abstractNumId w:val="28"/>
+  </w:num>
+  <w:num w:numId="40" w16cid:durableId="204410972">
+    <w:abstractNumId w:val="24"/>
+  </w:num>
+  <w:num w:numId="41" w16cid:durableId="1863277493">
+    <w:abstractNumId w:val="35"/>
+  </w:num>
+  <w:num w:numId="42" w16cid:durableId="843595245">
+    <w:abstractNumId w:val="8"/>
+  </w:num>
+  <w:num w:numId="43" w16cid:durableId="313948536">
+    <w:abstractNumId w:val="32"/>
+  </w:num>
+  <w:num w:numId="44" w16cid:durableId="320087290">
     <w:abstractNumId w:val="2"/>
   </w:num>
-  <w:num w:numId="21">
-    <w:abstractNumId w:val="29"/>
+  <w:num w:numId="45" w16cid:durableId="581960541">
+    <w:abstractNumId w:val="20"/>
   </w:num>
-  <w:num w:numId="22">
-    <w:abstractNumId w:val="33"/>
+  <w:num w:numId="46" w16cid:durableId="364059382">
+    <w:abstractNumId w:val="10"/>
   </w:num>
-  <w:num w:numId="23">
+  <w:num w:numId="47" w16cid:durableId="1763183891">
+    <w:abstractNumId w:val="17"/>
+  </w:num>
+  <w:num w:numId="48" w16cid:durableId="263733837">
     <w:abstractNumId w:val="11"/>
   </w:num>
-  <w:num w:numId="24">
-    <w:abstractNumId w:val="21"/>
-  </w:num>
-  <w:num w:numId="25">
-    <w:abstractNumId w:val="5"/>
-  </w:num>
-  <w:num w:numId="26">
-    <w:abstractNumId w:val="27"/>
-  </w:num>
-  <w:num w:numId="27">
-    <w:abstractNumId w:val="6"/>
-  </w:num>
-  <w:num w:numId="28">
-    <w:abstractNumId w:val="30"/>
-  </w:num>
-  <w:num w:numId="29">
-    <w:abstractNumId w:val="15"/>
-  </w:num>
-  <w:num w:numId="30">
-    <w:abstractNumId w:val="18"/>
-  </w:num>
-  <w:num w:numId="31">
-    <w:abstractNumId w:val="14"/>
-  </w:num>
-  <w:num w:numId="32">
-    <w:abstractNumId w:val="3"/>
-  </w:num>
-  <w:num w:numId="33">
-    <w:abstractNumId w:val="2"/>
-  </w:num>
-  <w:num w:numId="34">
-    <w:abstractNumId w:val="29"/>
-  </w:num>
-  <w:num w:numId="35">
-    <w:abstractNumId w:val="33"/>
-  </w:num>
-  <w:num w:numId="36">
-    <w:abstractNumId w:val="11"/>
-  </w:num>
-  <w:num w:numId="37">
-    <w:abstractNumId w:val="21"/>
-  </w:num>
-  <w:num w:numId="38">
-    <w:abstractNumId w:val="5"/>
-  </w:num>
-  <w:num w:numId="39">
-    <w:abstractNumId w:val="27"/>
-  </w:num>
-  <w:num w:numId="40">
-    <w:abstractNumId w:val="23"/>
-  </w:num>
-  <w:num w:numId="41">
-    <w:abstractNumId w:val="34"/>
-  </w:num>
-  <w:num w:numId="42">
-    <w:abstractNumId w:val="7"/>
-  </w:num>
-  <w:num w:numId="43">
-    <w:abstractNumId w:val="31"/>
-  </w:num>
-  <w:num w:numId="44">
-    <w:abstractNumId w:val="1"/>
-  </w:num>
-  <w:num w:numId="45">
-    <w:abstractNumId w:val="19"/>
-  </w:num>
-  <w:num w:numId="46">
+  <w:num w:numId="49" w16cid:durableId="2052486505">
     <w:abstractNumId w:val="9"/>
   </w:num>
-  <w:num w:numId="47">
-    <w:abstractNumId w:val="16"/>
-  </w:num>
-  <w:num w:numId="48">
-    <w:abstractNumId w:val="10"/>
-  </w:num>
-  <w:num w:numId="49">
-    <w:abstractNumId w:val="8"/>
+  <w:num w:numId="50" w16cid:durableId="2071224036">
+    <w:abstractNumId w:val="0"/>
   </w:num>
 </w:numbering>
 </file>
 
 <file path=word/styles.xml><?xml version="1.0" encoding="utf-8"?>
-<w:styles xmlns:mc="http://schemas.openxmlformats.org/markup-compatibility/2006" xmlns:r="http://schemas.openxmlformats.org/officeDocument/2006/relationships" xmlns:w="http://schemas.openxmlformats.org/wordprocessingml/2006/main" xmlns:w14="http://schemas.microsoft.com/office/word/2010/wordml" xmlns:w15="http://schemas.microsoft.com/office/word/2012/wordml" xmlns:w16cex="http://schemas.microsoft.com/office/word/2018/wordml/cex" xmlns:w16cid="http://schemas.microsoft.com/office/word/2016/wordml/cid" xmlns:w16="http://schemas.microsoft.com/office/word/2018/wordml" xmlns:w16sdtdh="http://schemas.microsoft.com/office/word/2020/wordml/sdtdatahash" xmlns:w16se="http://schemas.microsoft.com/office/word/2015/wordml/symex" mc:Ignorable="w14 w15 w16se w16cid w16 w16cex w16sdtdh">
+<w:styles xmlns:mc="http://schemas.openxmlformats.org/markup-compatibility/2006" xmlns:r="http://schemas.openxmlformats.org/officeDocument/2006/relationships" xmlns:w="http://schemas.openxmlformats.org/wordprocessingml/2006/main" xmlns:w14="http://schemas.microsoft.com/office/word/2010/wordml" xmlns:w15="http://schemas.microsoft.com/office/word/2012/wordml" xmlns:w16cex="http://schemas.microsoft.com/office/word/2018/wordml/cex" xmlns:w16cid="http://schemas.microsoft.com/office/word/2016/wordml/cid" xmlns:w16="http://schemas.microsoft.com/office/word/2018/wordml" xmlns:w16du="http://schemas.microsoft.com/office/word/2023/wordml/word16du" xmlns:w16sdtdh="http://schemas.microsoft.com/office/word/2020/wordml/sdtdatahash" xmlns:w16se="http://schemas.microsoft.com/office/word/2015/wordml/symex" mc:Ignorable="w14 w15 w16se w16cid w16 w16cex w16sdtdh w16du">
   <w:docDefaults>
     <w:rPrDefault>
       <w:rPr>

</xml_diff>

<commit_message>
Se cargaron mis cambios
</commit_message>
<xml_diff>
--- a/Investigación accion - Fase III.docx
+++ b/Investigación accion - Fase III.docx
@@ -2646,18 +2646,125 @@
         <w:t>5</w:t>
       </w:r>
       <w:bookmarkEnd w:id="6"/>
+      <w:r>
+        <w:t xml:space="preserve"> Valores que se fomentaran en el Proyecto Social</w:t>
+      </w:r>
     </w:p>
     <w:p/>
     <w:p>
       <w:pPr>
+        <w:pStyle w:val="Prrafodelista"/>
+        <w:numPr>
+          <w:ilvl w:val="0"/>
+          <w:numId w:val="50"/>
+        </w:numPr>
+      </w:pPr>
+      <w:r>
+        <w:t>Solidaridad</w:t>
+      </w:r>
+    </w:p>
+    <w:p>
+      <w:pPr>
+        <w:jc w:val="both"/>
+      </w:pPr>
+      <w:r>
+        <w:t>En nuestro proyecto social enfocado en la educación comunitaria, utilizaremos valores fundamentales como la solidaridad y el respeto para crear un ambiente donde todos los miembros de la comunidad se sientan apoyados y valorados. La solidaridad será crucial para fomentar la colaboración entre los estudiantes, padres, maestros y voluntarios, promoviendo un espíritu de trabajo en equipo y ayuda mutua. Esto ayudará a construir una red de apoyo sólida que fortalezca el compromiso con el aprendizaje y el desarrollo personal.</w:t>
+      </w:r>
+    </w:p>
+    <w:p>
+      <w:pPr>
+        <w:pStyle w:val="Prrafodelista"/>
+        <w:numPr>
+          <w:ilvl w:val="0"/>
+          <w:numId w:val="50"/>
+        </w:numPr>
+      </w:pPr>
+      <w:r>
+        <w:t>Respeto</w:t>
+      </w:r>
+    </w:p>
+    <w:p>
+      <w:pPr>
+        <w:jc w:val="both"/>
+      </w:pPr>
+      <w:r>
+        <w:t>El valor del respeto guiará nuestras interacciones, asegurando que todos los individuos sean tratados con dignidad y consideración. Esto se traducirá en políticas y prácticas que fomenten un ambiente seguro y acogedor, donde las opiniones y experiencias de cada persona sean valoradas y escuchadas. El respeto mutuo cultivará relaciones positivas y fortalecerá la cohesión social dentro de nuestro proyecto.</w:t>
+      </w:r>
+    </w:p>
+    <w:p>
+      <w:pPr>
+        <w:pStyle w:val="Prrafodelista"/>
+        <w:numPr>
+          <w:ilvl w:val="0"/>
+          <w:numId w:val="50"/>
+        </w:numPr>
+      </w:pPr>
+      <w:r>
+        <w:t xml:space="preserve">Compromiso </w:t>
+      </w:r>
+    </w:p>
+    <w:p>
+      <w:pPr>
+        <w:jc w:val="both"/>
+      </w:pPr>
+      <w:r>
+        <w:t>Comprometidos con la inclusión, nos esforzaremos por eliminar barreras y crear oportunidades para la participación activa de todos los miembros de la comunidad, especialmente aquellos en situación de vulnerabilidad. La inclusión será fundamental para garantizar que nadie se quede atrás y que todos tengan la oportunidad de contribuir y beneficiarse de nuestro proyecto.</w:t>
+      </w:r>
+    </w:p>
+    <w:p/>
+    <w:p/>
+    <w:p/>
+    <w:p>
+      <w:pPr>
+        <w:pStyle w:val="Prrafodelista"/>
+        <w:numPr>
+          <w:ilvl w:val="0"/>
+          <w:numId w:val="50"/>
+        </w:numPr>
+      </w:pPr>
+      <w:r>
+        <w:lastRenderedPageBreak/>
+        <w:t>Equidad</w:t>
+      </w:r>
+    </w:p>
+    <w:p>
+      <w:pPr>
+        <w:jc w:val="both"/>
+      </w:pPr>
+      <w:r>
+        <w:t>La equidad será otro pilar esencial, asegurando que todos los participantes tengan igual acceso a recursos educativos y oportunidades de crecimiento, independientemente de su origen socioeconómico o cultural. Promoveremos la equidad a través de programas de becas, materiales educativos accesibles y actividades inclusivas que respeten y celebren la diversidad de nuestra comunidad.</w:t>
+      </w:r>
+    </w:p>
+    <w:p>
+      <w:pPr>
+        <w:pStyle w:val="Prrafodelista"/>
+        <w:numPr>
+          <w:ilvl w:val="0"/>
+          <w:numId w:val="50"/>
+        </w:numPr>
+      </w:pPr>
+      <w:r>
+        <w:t xml:space="preserve">Empatía </w:t>
+      </w:r>
+    </w:p>
+    <w:p>
+      <w:pPr>
+        <w:jc w:val="both"/>
+      </w:pPr>
+      <w:r>
+        <w:t>La empatía también será clave en la forma en que diseñemos e implementemos nuestros servicios y programas. Al ponerse en el lugar de nuestros beneficiarios, podremos adaptar nuestras intervenciones de manera que realmente respondan a sus necesidades específicas, asegurando así que nuestros esfuerzos tengan un impacto positivo y significativo en sus vidas</w:t>
+      </w:r>
+      <w:r>
+        <w:t>.</w:t>
+      </w:r>
+    </w:p>
+    <w:p>
+      <w:pPr>
         <w:pStyle w:val="Ttulo2"/>
       </w:pPr>
       <w:bookmarkStart w:id="7" w:name="_Toc169303860"/>
       <w:r>
-        <w:t>Aspecto #</w:t>
-      </w:r>
-      <w:r>
-        <w:t>6</w:t>
+        <w:t>Aspecto #6</w:t>
       </w:r>
       <w:bookmarkEnd w:id="7"/>
     </w:p>
@@ -2693,16 +2800,7 @@
           <w:bCs/>
           <w:szCs w:val="28"/>
         </w:rPr>
-        <w:t>Acción</w:t>
-      </w:r>
-      <w:r>
-        <w:rPr>
-          <w:rFonts w:cs="Arial"/>
-          <w:b w:val="0"/>
-          <w:bCs/>
-          <w:szCs w:val="28"/>
-        </w:rPr>
-        <w:t xml:space="preserve"> del Proyecto Social</w:t>
+        <w:t>Acción del Proyecto Social</w:t>
       </w:r>
     </w:p>
     <w:p>
@@ -2721,10 +2819,7 @@
       </w:pPr>
       <w:bookmarkStart w:id="10" w:name="_Toc169303864"/>
       <w:r>
-        <w:t>Aspecto #</w:t>
-      </w:r>
-      <w:r>
-        <w:t>2</w:t>
+        <w:t>Aspecto #2</w:t>
       </w:r>
       <w:bookmarkEnd w:id="10"/>
     </w:p>
@@ -2735,10 +2830,7 @@
       </w:pPr>
       <w:bookmarkStart w:id="11" w:name="_Toc169303865"/>
       <w:r>
-        <w:t>Aspecto #</w:t>
-      </w:r>
-      <w:r>
-        <w:t>3</w:t>
+        <w:t>Aspecto #3</w:t>
       </w:r>
       <w:bookmarkEnd w:id="11"/>
     </w:p>
@@ -5580,6 +5672,119 @@
     </w:lvl>
   </w:abstractNum>
   <w:abstractNum w:abstractNumId="26" w15:restartNumberingAfterBreak="0">
+    <w:nsid w:val="63F2762B"/>
+    <w:multiLevelType w:val="hybridMultilevel"/>
+    <w:tmpl w:val="28DE1FCA"/>
+    <w:lvl w:ilvl="0" w:tplc="0C0A0001">
+      <w:start w:val="1"/>
+      <w:numFmt w:val="bullet"/>
+      <w:lvlText w:val=""/>
+      <w:lvlJc w:val="left"/>
+      <w:pPr>
+        <w:ind w:left="720" w:hanging="360"/>
+      </w:pPr>
+      <w:rPr>
+        <w:rFonts w:ascii="Symbol" w:hAnsi="Symbol" w:hint="default"/>
+      </w:rPr>
+    </w:lvl>
+    <w:lvl w:ilvl="1" w:tplc="0C0A0003" w:tentative="1">
+      <w:start w:val="1"/>
+      <w:numFmt w:val="bullet"/>
+      <w:lvlText w:val="o"/>
+      <w:lvlJc w:val="left"/>
+      <w:pPr>
+        <w:ind w:left="1440" w:hanging="360"/>
+      </w:pPr>
+      <w:rPr>
+        <w:rFonts w:ascii="Courier New" w:hAnsi="Courier New" w:cs="Courier New" w:hint="default"/>
+      </w:rPr>
+    </w:lvl>
+    <w:lvl w:ilvl="2" w:tplc="0C0A0005" w:tentative="1">
+      <w:start w:val="1"/>
+      <w:numFmt w:val="bullet"/>
+      <w:lvlText w:val=""/>
+      <w:lvlJc w:val="left"/>
+      <w:pPr>
+        <w:ind w:left="2160" w:hanging="360"/>
+      </w:pPr>
+      <w:rPr>
+        <w:rFonts w:ascii="Wingdings" w:hAnsi="Wingdings" w:hint="default"/>
+      </w:rPr>
+    </w:lvl>
+    <w:lvl w:ilvl="3" w:tplc="0C0A0001" w:tentative="1">
+      <w:start w:val="1"/>
+      <w:numFmt w:val="bullet"/>
+      <w:lvlText w:val=""/>
+      <w:lvlJc w:val="left"/>
+      <w:pPr>
+        <w:ind w:left="2880" w:hanging="360"/>
+      </w:pPr>
+      <w:rPr>
+        <w:rFonts w:ascii="Symbol" w:hAnsi="Symbol" w:hint="default"/>
+      </w:rPr>
+    </w:lvl>
+    <w:lvl w:ilvl="4" w:tplc="0C0A0003" w:tentative="1">
+      <w:start w:val="1"/>
+      <w:numFmt w:val="bullet"/>
+      <w:lvlText w:val="o"/>
+      <w:lvlJc w:val="left"/>
+      <w:pPr>
+        <w:ind w:left="3600" w:hanging="360"/>
+      </w:pPr>
+      <w:rPr>
+        <w:rFonts w:ascii="Courier New" w:hAnsi="Courier New" w:cs="Courier New" w:hint="default"/>
+      </w:rPr>
+    </w:lvl>
+    <w:lvl w:ilvl="5" w:tplc="0C0A0005" w:tentative="1">
+      <w:start w:val="1"/>
+      <w:numFmt w:val="bullet"/>
+      <w:lvlText w:val=""/>
+      <w:lvlJc w:val="left"/>
+      <w:pPr>
+        <w:ind w:left="4320" w:hanging="360"/>
+      </w:pPr>
+      <w:rPr>
+        <w:rFonts w:ascii="Wingdings" w:hAnsi="Wingdings" w:hint="default"/>
+      </w:rPr>
+    </w:lvl>
+    <w:lvl w:ilvl="6" w:tplc="0C0A0001" w:tentative="1">
+      <w:start w:val="1"/>
+      <w:numFmt w:val="bullet"/>
+      <w:lvlText w:val=""/>
+      <w:lvlJc w:val="left"/>
+      <w:pPr>
+        <w:ind w:left="5040" w:hanging="360"/>
+      </w:pPr>
+      <w:rPr>
+        <w:rFonts w:ascii="Symbol" w:hAnsi="Symbol" w:hint="default"/>
+      </w:rPr>
+    </w:lvl>
+    <w:lvl w:ilvl="7" w:tplc="0C0A0003" w:tentative="1">
+      <w:start w:val="1"/>
+      <w:numFmt w:val="bullet"/>
+      <w:lvlText w:val="o"/>
+      <w:lvlJc w:val="left"/>
+      <w:pPr>
+        <w:ind w:left="5760" w:hanging="360"/>
+      </w:pPr>
+      <w:rPr>
+        <w:rFonts w:ascii="Courier New" w:hAnsi="Courier New" w:cs="Courier New" w:hint="default"/>
+      </w:rPr>
+    </w:lvl>
+    <w:lvl w:ilvl="8" w:tplc="0C0A0005" w:tentative="1">
+      <w:start w:val="1"/>
+      <w:numFmt w:val="bullet"/>
+      <w:lvlText w:val=""/>
+      <w:lvlJc w:val="left"/>
+      <w:pPr>
+        <w:ind w:left="6480" w:hanging="360"/>
+      </w:pPr>
+      <w:rPr>
+        <w:rFonts w:ascii="Wingdings" w:hAnsi="Wingdings" w:hint="default"/>
+      </w:rPr>
+    </w:lvl>
+  </w:abstractNum>
+  <w:abstractNum w:abstractNumId="27" w15:restartNumberingAfterBreak="0">
     <w:nsid w:val="660234F7"/>
     <w:multiLevelType w:val="hybridMultilevel"/>
     <w:tmpl w:val="4BD0D6EA"/>
@@ -5692,7 +5897,7 @@
       </w:rPr>
     </w:lvl>
   </w:abstractNum>
-  <w:abstractNum w:abstractNumId="27" w15:restartNumberingAfterBreak="0">
+  <w:abstractNum w:abstractNumId="28" w15:restartNumberingAfterBreak="0">
     <w:nsid w:val="661F7DB0"/>
     <w:multiLevelType w:val="hybridMultilevel"/>
     <w:tmpl w:val="5490AAC8"/>
@@ -5805,7 +6010,7 @@
       </w:rPr>
     </w:lvl>
   </w:abstractNum>
-  <w:abstractNum w:abstractNumId="28" w15:restartNumberingAfterBreak="0">
+  <w:abstractNum w:abstractNumId="29" w15:restartNumberingAfterBreak="0">
     <w:nsid w:val="67184627"/>
     <w:multiLevelType w:val="hybridMultilevel"/>
     <w:tmpl w:val="10447A1A"/>
@@ -5918,7 +6123,7 @@
       </w:rPr>
     </w:lvl>
   </w:abstractNum>
-  <w:abstractNum w:abstractNumId="29" w15:restartNumberingAfterBreak="0">
+  <w:abstractNum w:abstractNumId="30" w15:restartNumberingAfterBreak="0">
     <w:nsid w:val="678946BF"/>
     <w:multiLevelType w:val="hybridMultilevel"/>
     <w:tmpl w:val="BF1AE474"/>
@@ -6031,7 +6236,7 @@
       </w:rPr>
     </w:lvl>
   </w:abstractNum>
-  <w:abstractNum w:abstractNumId="30" w15:restartNumberingAfterBreak="0">
+  <w:abstractNum w:abstractNumId="31" w15:restartNumberingAfterBreak="0">
     <w:nsid w:val="721865A8"/>
     <w:multiLevelType w:val="hybridMultilevel"/>
     <w:tmpl w:val="728E298A"/>
@@ -6144,7 +6349,7 @@
       </w:rPr>
     </w:lvl>
   </w:abstractNum>
-  <w:abstractNum w:abstractNumId="31" w15:restartNumberingAfterBreak="0">
+  <w:abstractNum w:abstractNumId="32" w15:restartNumberingAfterBreak="0">
     <w:nsid w:val="726F6111"/>
     <w:multiLevelType w:val="hybridMultilevel"/>
     <w:tmpl w:val="1CD8F952"/>
@@ -6233,7 +6438,7 @@
       </w:pPr>
     </w:lvl>
   </w:abstractNum>
-  <w:abstractNum w:abstractNumId="32" w15:restartNumberingAfterBreak="0">
+  <w:abstractNum w:abstractNumId="33" w15:restartNumberingAfterBreak="0">
     <w:nsid w:val="72FC0FA8"/>
     <w:multiLevelType w:val="hybridMultilevel"/>
     <w:tmpl w:val="A53EC5E6"/>
@@ -6346,7 +6551,7 @@
       </w:rPr>
     </w:lvl>
   </w:abstractNum>
-  <w:abstractNum w:abstractNumId="33" w15:restartNumberingAfterBreak="0">
+  <w:abstractNum w:abstractNumId="34" w15:restartNumberingAfterBreak="0">
     <w:nsid w:val="760C7DC3"/>
     <w:multiLevelType w:val="hybridMultilevel"/>
     <w:tmpl w:val="DD8CEFB8"/>
@@ -6459,7 +6664,7 @@
       </w:rPr>
     </w:lvl>
   </w:abstractNum>
-  <w:abstractNum w:abstractNumId="34" w15:restartNumberingAfterBreak="0">
+  <w:abstractNum w:abstractNumId="35" w15:restartNumberingAfterBreak="0">
     <w:nsid w:val="7AA3152B"/>
     <w:multiLevelType w:val="hybridMultilevel"/>
     <w:tmpl w:val="9A5C6210"/>
@@ -6545,7 +6750,7 @@
       </w:pPr>
     </w:lvl>
   </w:abstractNum>
-  <w:abstractNum w:abstractNumId="35" w15:restartNumberingAfterBreak="0">
+  <w:abstractNum w:abstractNumId="36" w15:restartNumberingAfterBreak="0">
     <w:nsid w:val="7E9325B8"/>
     <w:multiLevelType w:val="hybridMultilevel"/>
     <w:tmpl w:val="12104BD4"/>
@@ -6638,7 +6843,7 @@
     <w:abstractNumId w:val="0"/>
   </w:num>
   <w:num w:numId="3">
-    <w:abstractNumId w:val="35"/>
+    <w:abstractNumId w:val="36"/>
   </w:num>
   <w:num w:numId="4">
     <w:abstractNumId w:val="24"/>
@@ -6656,10 +6861,10 @@
     <w:abstractNumId w:val="4"/>
   </w:num>
   <w:num w:numId="9">
-    <w:abstractNumId w:val="26"/>
+    <w:abstractNumId w:val="27"/>
   </w:num>
   <w:num w:numId="10">
-    <w:abstractNumId w:val="28"/>
+    <w:abstractNumId w:val="29"/>
   </w:num>
   <w:num w:numId="11">
     <w:abstractNumId w:val="22"/>
@@ -6668,7 +6873,7 @@
     <w:abstractNumId w:val="13"/>
   </w:num>
   <w:num w:numId="13">
-    <w:abstractNumId w:val="32"/>
+    <w:abstractNumId w:val="33"/>
   </w:num>
   <w:num w:numId="14">
     <w:abstractNumId w:val="6"/>
@@ -6701,7 +6906,7 @@
     </w:lvlOverride>
   </w:num>
   <w:num w:numId="15">
-    <w:abstractNumId w:val="30"/>
+    <w:abstractNumId w:val="31"/>
   </w:num>
   <w:num w:numId="16">
     <w:abstractNumId w:val="15"/>
@@ -6719,10 +6924,10 @@
     <w:abstractNumId w:val="2"/>
   </w:num>
   <w:num w:numId="21">
-    <w:abstractNumId w:val="29"/>
+    <w:abstractNumId w:val="30"/>
   </w:num>
   <w:num w:numId="22">
-    <w:abstractNumId w:val="33"/>
+    <w:abstractNumId w:val="34"/>
   </w:num>
   <w:num w:numId="23">
     <w:abstractNumId w:val="11"/>
@@ -6734,13 +6939,13 @@
     <w:abstractNumId w:val="5"/>
   </w:num>
   <w:num w:numId="26">
-    <w:abstractNumId w:val="27"/>
+    <w:abstractNumId w:val="28"/>
   </w:num>
   <w:num w:numId="27">
     <w:abstractNumId w:val="6"/>
   </w:num>
   <w:num w:numId="28">
-    <w:abstractNumId w:val="30"/>
+    <w:abstractNumId w:val="31"/>
   </w:num>
   <w:num w:numId="29">
     <w:abstractNumId w:val="15"/>
@@ -6758,10 +6963,10 @@
     <w:abstractNumId w:val="2"/>
   </w:num>
   <w:num w:numId="34">
-    <w:abstractNumId w:val="29"/>
+    <w:abstractNumId w:val="30"/>
   </w:num>
   <w:num w:numId="35">
-    <w:abstractNumId w:val="33"/>
+    <w:abstractNumId w:val="34"/>
   </w:num>
   <w:num w:numId="36">
     <w:abstractNumId w:val="11"/>
@@ -6773,19 +6978,19 @@
     <w:abstractNumId w:val="5"/>
   </w:num>
   <w:num w:numId="39">
-    <w:abstractNumId w:val="27"/>
+    <w:abstractNumId w:val="28"/>
   </w:num>
   <w:num w:numId="40">
     <w:abstractNumId w:val="23"/>
   </w:num>
   <w:num w:numId="41">
-    <w:abstractNumId w:val="34"/>
+    <w:abstractNumId w:val="35"/>
   </w:num>
   <w:num w:numId="42">
     <w:abstractNumId w:val="7"/>
   </w:num>
   <w:num w:numId="43">
-    <w:abstractNumId w:val="31"/>
+    <w:abstractNumId w:val="32"/>
   </w:num>
   <w:num w:numId="44">
     <w:abstractNumId w:val="1"/>
@@ -6804,6 +7009,9 @@
   </w:num>
   <w:num w:numId="49">
     <w:abstractNumId w:val="8"/>
+  </w:num>
+  <w:num w:numId="50">
+    <w:abstractNumId w:val="26"/>
   </w:num>
 </w:numbering>
 </file>

</xml_diff>